<commit_message>
rewrite first blocks to external files, abandon automatic text functions
</commit_message>
<xml_diff>
--- a/data/fra-template-notes.docx
+++ b/data/fra-template-notes.docx
@@ -4,132 +4,7 @@
   <w:body>
     <w:p>
       <w:pPr>
-        <w:spacing w:after="0" w:line="240" w:lineRule="auto"/>
-        <w:ind w:left="2127" w:hanging="2127"/>
-      </w:pPr>
-      <w:r>
-        <w:t xml:space="preserve">RE: </w:t>
-      </w:r>
-      <w:r>
-        <w:tab/>
-      </w:r>
-      <w:r>
-        <w:rPr>
-          <w:i/>
-          <w:iCs/>
-        </w:rPr>
-        <w:t>case_name</w:t>
-      </w:r>
-    </w:p>
-    <w:p>
-      <w:pPr>
-        <w:spacing w:after="0" w:line="240" w:lineRule="auto"/>
-        <w:ind w:left="2127" w:hanging="2127"/>
-      </w:pPr>
-    </w:p>
-    <w:p>
-      <w:pPr>
-        <w:spacing w:after="0" w:line="240" w:lineRule="auto"/>
-        <w:ind w:left="2127" w:hanging="2127"/>
-      </w:pPr>
-    </w:p>
-    <w:p>
-      <w:pPr>
-        <w:spacing w:after="0" w:line="240" w:lineRule="auto"/>
-        <w:ind w:left="2127" w:hanging="2127"/>
-      </w:pPr>
-      <w:r>
-        <w:t>Date of Crash:</w:t>
-      </w:r>
-      <w:r>
-        <w:tab/>
-        <w:t>crash_date</w:t>
-      </w:r>
-    </w:p>
-    <w:p>
-      <w:pPr>
-        <w:spacing w:after="0" w:line="240" w:lineRule="auto"/>
-        <w:ind w:left="2127" w:hanging="2127"/>
-      </w:pPr>
-      <w:r>
-        <w:t>Date of Birth:</w:t>
-      </w:r>
-      <w:r>
-        <w:tab/>
-      </w:r>
-      <w:r>
-        <w:rPr>
-          <w:i/>
-          <w:iCs/>
-        </w:rPr>
-        <w:t>plaintiff1_name</w:t>
-      </w:r>
-      <w:r>
-        <w:rPr>
-          <w:i/>
-          <w:iCs/>
-        </w:rPr>
-        <w:t xml:space="preserve"> </w:t>
-      </w:r>
-      <w:r>
-        <w:t>plaintiff1_</w:t>
-      </w:r>
-      <w:proofErr w:type="gramStart"/>
-      <w:r>
-        <w:t>dob</w:t>
-      </w:r>
-      <w:proofErr w:type="gramEnd"/>
-    </w:p>
-    <w:p>
-      <w:pPr>
-        <w:spacing w:after="0" w:line="240" w:lineRule="auto"/>
-        <w:ind w:left="2127" w:hanging="2127"/>
-      </w:pPr>
-      <w:r>
-        <w:tab/>
-      </w:r>
-      <w:r>
-        <w:rPr>
-          <w:i/>
-          <w:iCs/>
-        </w:rPr>
-        <w:t>plaintiff2_name</w:t>
-      </w:r>
-      <w:r>
-        <w:rPr>
-          <w:i/>
-          <w:iCs/>
-        </w:rPr>
-        <w:t xml:space="preserve"> </w:t>
-      </w:r>
-      <w:r>
-        <w:t>plaintiff2_</w:t>
-      </w:r>
-      <w:proofErr w:type="gramStart"/>
-      <w:r>
-        <w:t>dob</w:t>
-      </w:r>
-      <w:proofErr w:type="gramEnd"/>
-    </w:p>
-    <w:p>
-      <w:pPr>
-        <w:spacing w:after="0" w:line="240" w:lineRule="auto"/>
-        <w:ind w:left="2127" w:hanging="2127"/>
-      </w:pPr>
-    </w:p>
-    <w:p>
-      <w:pPr>
-        <w:spacing w:line="240" w:lineRule="auto"/>
-        <w:jc w:val="left"/>
-      </w:pPr>
-      <w:r>
-        <w:br w:type="page"/>
-      </w:r>
-    </w:p>
-    <w:p>
-      <w:pPr>
-        <w:spacing w:after="0"/>
-        <w:ind w:left="2126" w:hanging="2126"/>
+        <w:pStyle w:val="BodyText"/>
       </w:pPr>
     </w:p>
     <w:sectPr>
@@ -1026,10 +901,12 @@
   </w:style>
   <w:style w:type="paragraph" w:styleId="BodyText">
     <w:name w:val="Body Text"/>
-    <w:basedOn w:val="Normal"/>
-    <w:qFormat/>
-    <w:pPr>
-      <w:spacing w:before="180" w:after="180"/>
+    <w:basedOn w:val="BodyText2"/>
+    <w:qFormat/>
+    <w:rsid w:val="009B3C21"/>
+    <w:pPr>
+      <w:spacing w:line="320" w:lineRule="atLeast"/>
+      <w:ind w:left="0" w:firstLine="0"/>
     </w:pPr>
   </w:style>
   <w:style w:type="paragraph" w:customStyle="1" w:styleId="FirstParagraph">
@@ -1640,6 +1517,27 @@
     <w:link w:val="Footer"/>
     <w:uiPriority w:val="99"/>
     <w:rsid w:val="00E939EB"/>
+    <w:rPr>
+      <w:rFonts w:ascii="Helvetica" w:hAnsi="Helvetica"/>
+      <w:sz w:val="22"/>
+      <w:szCs w:val="22"/>
+    </w:rPr>
+  </w:style>
+  <w:style w:type="paragraph" w:styleId="BodyText2">
+    <w:name w:val="Body Text 2"/>
+    <w:basedOn w:val="Normal"/>
+    <w:link w:val="BodyText2Char"/>
+    <w:rsid w:val="00FE0DBB"/>
+    <w:pPr>
+      <w:spacing w:after="0" w:line="240" w:lineRule="auto"/>
+      <w:ind w:left="2126" w:hanging="2126"/>
+    </w:pPr>
+  </w:style>
+  <w:style w:type="character" w:customStyle="1" w:styleId="BodyText2Char">
+    <w:name w:val="Body Text 2 Char"/>
+    <w:basedOn w:val="DefaultParagraphFont"/>
+    <w:link w:val="BodyText2"/>
+    <w:rsid w:val="00FE0DBB"/>
     <w:rPr>
       <w:rFonts w:ascii="Helvetica" w:hAnsi="Helvetica"/>
       <w:sz w:val="22"/>

</xml_diff>